<commit_message>
Pitch Deck + Quit Button
- Modified the Pitch Deck word doc
- Quit button now works inside the unity editor
</commit_message>
<xml_diff>
--- a/Documents/Game Design 10 -- Pitch Deck.docx
+++ b/Documents/Game Design 10 -- Pitch Deck.docx
@@ -26,7 +26,10 @@
         <w:t>Super-Duper</w:t>
       </w:r>
       <w:r>
-        <w:t xml:space="preserve"> Bowls</w:t>
+        <w:t xml:space="preserve"> Bowl</w:t>
+      </w:r>
+      <w:r>
+        <w:t>ing</w:t>
       </w:r>
     </w:p>
     <w:p>
@@ -48,28 +51,19 @@
         </w:rPr>
         <w:t>ch</w:t>
       </w:r>
-      <w:r>
-        <w:rPr>
-          <w:color w:val="auto"/>
-        </w:rPr>
-        <w:t>*</w:t>
-      </w:r>
     </w:p>
     <w:p>
       <w:r>
-        <w:t>G</w:t>
-      </w:r>
-      <w:r>
-        <w:t>a</w:t>
-      </w:r>
-      <w:r>
-        <w:t>me where you play</w:t>
-      </w:r>
-      <w:r>
-        <w:t xml:space="preserve"> the game</w:t>
-      </w:r>
-      <w:r>
-        <w:t>? :0</w:t>
+        <w:t xml:space="preserve">Movement-based precision game with a focus on having control of a character in attempts to </w:t>
+      </w:r>
+      <w:r>
+        <w:t>knock people</w:t>
+      </w:r>
+      <w:r>
+        <w:t xml:space="preserve"> off a tall tower</w:t>
+      </w:r>
+      <w:r>
+        <w:t xml:space="preserve">. </w:t>
       </w:r>
     </w:p>
     <w:p>
@@ -83,7 +77,13 @@
         <w:rPr>
           <w:color w:val="auto"/>
         </w:rPr>
-        <w:t>USL</w:t>
+        <w:t>US</w:t>
+      </w:r>
+      <w:r>
+        <w:rPr>
+          <w:color w:val="auto"/>
+        </w:rPr>
+        <w:t>Ps</w:t>
       </w:r>
       <w:r>
         <w:rPr>
@@ -101,18 +101,33 @@
         <w:rPr>
           <w:color w:val="auto"/>
         </w:rPr>
+        <w:t>s</w:t>
+      </w:r>
+      <w:r>
+        <w:rPr>
+          <w:color w:val="auto"/>
+        </w:rPr>
         <w:t>)</w:t>
-      </w:r>
-      <w:r>
-        <w:rPr>
-          <w:color w:val="auto"/>
-        </w:rPr>
-        <w:t xml:space="preserve"> *</w:t>
       </w:r>
     </w:p>
     <w:p>
       <w:r>
-        <w:t>Physics based nonsense with skill elements</w:t>
+        <w:t>P</w:t>
+      </w:r>
+      <w:r>
+        <w:t>arkour</w:t>
+      </w:r>
+      <w:r>
+        <w:t xml:space="preserve"> based </w:t>
+      </w:r>
+      <w:r>
+        <w:t>movement</w:t>
+      </w:r>
+      <w:r>
+        <w:t xml:space="preserve"> with </w:t>
+      </w:r>
+      <w:r>
+        <w:t>a low entry point and a high skill ceiling.</w:t>
       </w:r>
     </w:p>
     <w:p>
@@ -128,22 +143,25 @@
         </w:rPr>
         <w:t>Hook</w:t>
       </w:r>
-      <w:r>
-        <w:rPr>
-          <w:color w:val="auto"/>
-        </w:rPr>
-        <w:t>*</w:t>
-      </w:r>
     </w:p>
     <w:p>
       <w:r>
-        <w:t>HOOK LINE AND SINKAR</w:t>
-      </w:r>
-      <w:r>
-        <w:br/>
-      </w:r>
-      <w:r>
-        <w:t>YARRR</w:t>
+        <w:t>Smooth</w:t>
+      </w:r>
+      <w:r>
+        <w:t xml:space="preserve"> Movement and </w:t>
+      </w:r>
+      <w:r>
+        <w:t>fast-paced</w:t>
+      </w:r>
+      <w:r>
+        <w:t xml:space="preserve"> </w:t>
+      </w:r>
+      <w:r>
+        <w:t>gameplay</w:t>
+      </w:r>
+      <w:r>
+        <w:t>.</w:t>
       </w:r>
     </w:p>
     <w:p>
@@ -157,6 +175,12 @@
         <w:rPr>
           <w:color w:val="auto"/>
         </w:rPr>
+        <w:t xml:space="preserve">Genre &amp; </w:t>
+      </w:r>
+      <w:r>
+        <w:rPr>
+          <w:color w:val="auto"/>
+        </w:rPr>
         <w:t>Audience</w:t>
       </w:r>
       <w:r>
@@ -168,7 +192,16 @@
     </w:p>
     <w:p>
       <w:r>
-        <w:t>Idk yet</w:t>
+        <w:t>Young</w:t>
+      </w:r>
+      <w:r>
+        <w:t>er</w:t>
+      </w:r>
+      <w:r>
+        <w:t>, speed-focused players</w:t>
+      </w:r>
+      <w:r>
+        <w:t>.</w:t>
       </w:r>
     </w:p>
     <w:p>
@@ -184,16 +217,40 @@
         </w:rPr>
         <w:t>Marketability</w:t>
       </w:r>
-      <w:r>
-        <w:rPr>
-          <w:color w:val="auto"/>
-        </w:rPr>
-        <w:t>*</w:t>
-      </w:r>
     </w:p>
     <w:p>
       <w:r>
-        <w:t>The ability to make a profit, etc.</w:t>
+        <w:t xml:space="preserve">Similar to </w:t>
+      </w:r>
+      <w:r>
+        <w:t xml:space="preserve">successful </w:t>
+      </w:r>
+      <w:r>
+        <w:t>games</w:t>
+      </w:r>
+      <w:r>
+        <w:t xml:space="preserve"> – </w:t>
+      </w:r>
+      <w:r>
+        <w:t xml:space="preserve">such as Karlson, Neon White, and </w:t>
+      </w:r>
+      <w:r>
+        <w:t xml:space="preserve">Cluster Truck – Super Duper Bowling will have a fluid </w:t>
+      </w:r>
+      <w:r>
+        <w:t xml:space="preserve">and intuitive </w:t>
+      </w:r>
+      <w:r>
+        <w:t xml:space="preserve">movement mechanic, </w:t>
+      </w:r>
+      <w:r>
+        <w:t>mixed with a unique win condition that will make our game preferred over other</w:t>
+      </w:r>
+      <w:r>
+        <w:t>s</w:t>
+      </w:r>
+      <w:r>
+        <w:t>.</w:t>
       </w:r>
     </w:p>
     <w:p>
@@ -208,35 +265,39 @@
         <w:rPr>
           <w:color w:val="auto"/>
         </w:rPr>
-        <w:t>Who are us</w:t>
-      </w:r>
-      <w:r>
-        <w:rPr>
-          <w:color w:val="auto"/>
-        </w:rPr>
-        <w:t>? :0</w:t>
-      </w:r>
-      <w:r>
-        <w:rPr>
-          <w:color w:val="auto"/>
-        </w:rPr>
-        <w:t>*</w:t>
+        <w:t xml:space="preserve">Who are </w:t>
+      </w:r>
+      <w:r>
+        <w:rPr>
+          <w:color w:val="auto"/>
+        </w:rPr>
+        <w:t>we</w:t>
+      </w:r>
+      <w:r>
+        <w:rPr>
+          <w:color w:val="auto"/>
+        </w:rPr>
+        <w:t>?</w:t>
       </w:r>
     </w:p>
     <w:p>
       <w:r>
-        <w:t xml:space="preserve">Our team is well balanced, including people with good skills in coding, modelling, </w:t>
-      </w:r>
-      <w:r>
-        <w:t xml:space="preserve">art, and </w:t>
-      </w:r>
-      <w:proofErr w:type="gramStart"/>
-      <w:r>
-        <w:t>other</w:t>
-      </w:r>
-      <w:proofErr w:type="gramEnd"/>
-      <w:r>
-        <w:t xml:space="preserve"> necessary knowledge.</w:t>
+        <w:t xml:space="preserve">Our team is well balanced, including people with good skills in coding, </w:t>
+      </w:r>
+      <w:r>
+        <w:t>UI</w:t>
+      </w:r>
+      <w:r>
+        <w:t xml:space="preserve">, </w:t>
+      </w:r>
+      <w:r>
+        <w:t>art, and</w:t>
+      </w:r>
+      <w:r>
+        <w:t xml:space="preserve"> any</w:t>
+      </w:r>
+      <w:r>
+        <w:t xml:space="preserve"> other necessary knowledge.</w:t>
       </w:r>
       <w:r>
         <w:t xml:space="preserve"> We have designed the game to be something that we all have an interest in, so that it’s easier for us to </w:t>
@@ -255,6 +316,15 @@
       <w:r>
         <w:t>:</w:t>
       </w:r>
+      <w:r>
+        <w:t xml:space="preserve"> </w:t>
+      </w:r>
+      <w:r>
+        <w:t>Programming, Testing</w:t>
+      </w:r>
+      <w:r>
+        <w:t>,</w:t>
+      </w:r>
     </w:p>
     <w:p>
       <w:r>
@@ -266,6 +336,18 @@
       <w:r>
         <w:t>x:</w:t>
       </w:r>
+      <w:r>
+        <w:t xml:space="preserve"> Menu, UI, S</w:t>
+      </w:r>
+      <w:r>
+        <w:t>ound</w:t>
+      </w:r>
+      <w:r>
+        <w:t>, Tutorial</w:t>
+      </w:r>
+      <w:r>
+        <w:t>s</w:t>
+      </w:r>
     </w:p>
     <w:p>
       <w:r>
@@ -280,47 +362,12 @@
       <w:r>
         <w:t xml:space="preserve">: </w:t>
       </w:r>
+      <w:r>
+        <w:t>Textures, Level Design</w:t>
+      </w:r>
     </w:p>
     <w:p/>
-    <w:p>
-      <w:r>
-        <w:drawing>
-          <wp:inline distT="0" distB="0" distL="0" distR="0" wp14:anchorId="1DA1E25B" wp14:editId="43BE3A2E">
-            <wp:extent cx="2562583" cy="1810003"/>
-            <wp:effectExtent l="0" t="0" r="9525" b="0"/>
-            <wp:docPr id="900205530" name="Picture 1" descr="A circular object with a black and pink circle&#10;&#10;AI-generated content may be incorrect."/>
-            <wp:cNvGraphicFramePr>
-              <a:graphicFrameLocks xmlns:a="http://schemas.openxmlformats.org/drawingml/2006/main" noChangeAspect="1"/>
-            </wp:cNvGraphicFramePr>
-            <a:graphic xmlns:a="http://schemas.openxmlformats.org/drawingml/2006/main">
-              <a:graphicData uri="http://schemas.openxmlformats.org/drawingml/2006/picture">
-                <pic:pic xmlns:pic="http://schemas.openxmlformats.org/drawingml/2006/picture">
-                  <pic:nvPicPr>
-                    <pic:cNvPr id="900205530" name="Picture 1" descr="A circular object with a black and pink circle&#10;&#10;AI-generated content may be incorrect."/>
-                    <pic:cNvPicPr/>
-                  </pic:nvPicPr>
-                  <pic:blipFill>
-                    <a:blip r:embed="rId5"/>
-                    <a:stretch>
-                      <a:fillRect/>
-                    </a:stretch>
-                  </pic:blipFill>
-                  <pic:spPr>
-                    <a:xfrm>
-                      <a:off x="0" y="0"/>
-                      <a:ext cx="2562583" cy="1810003"/>
-                    </a:xfrm>
-                    <a:prstGeom prst="rect">
-                      <a:avLst/>
-                    </a:prstGeom>
-                  </pic:spPr>
-                </pic:pic>
-              </a:graphicData>
-            </a:graphic>
-          </wp:inline>
-        </w:drawing>
-      </w:r>
-    </w:p>
+    <w:p/>
     <w:sectPr>
       <w:pgSz w:w="11906" w:h="16838"/>
       <w:pgMar w:top="1440" w:right="1440" w:bottom="1440" w:left="1440" w:header="708" w:footer="708" w:gutter="0"/>
@@ -329,10 +376,6 @@
     </w:sectPr>
   </w:body>
 </w:document>
-</file>
-
-<file path=word/numbering.xml><?xml version="1.0" encoding="utf-8"?>
-<w:numbering xmlns:wpc="http://schemas.microsoft.com/office/word/2010/wordprocessingCanvas" xmlns:cx="http://schemas.microsoft.com/office/drawing/2014/chartex" xmlns:cx1="http://schemas.microsoft.com/office/drawing/2015/9/8/chartex" xmlns:cx2="http://schemas.microsoft.com/office/drawing/2015/10/21/chartex" xmlns:cx3="http://schemas.microsoft.com/office/drawing/2016/5/9/chartex" xmlns:cx4="http://schemas.microsoft.com/office/drawing/2016/5/10/chartex" xmlns:cx5="http://schemas.microsoft.com/office/drawing/2016/5/11/chartex" xmlns:cx6="http://schemas.microsoft.com/office/drawing/2016/5/12/chartex" xmlns:cx7="http://schemas.microsoft.com/office/drawing/2016/5/13/chartex" xmlns:cx8="http://schemas.microsoft.com/office/drawing/2016/5/14/chartex" xmlns:mc="http://schemas.openxmlformats.org/markup-compatibility/2006" xmlns:aink="http://schemas.microsoft.com/office/drawing/2016/ink" xmlns:am3d="http://schemas.microsoft.com/office/drawing/2017/model3d" xmlns:o="urn:schemas-microsoft-com:office:office" xmlns:oel="http://schemas.microsoft.com/office/2019/extlst" xmlns:r="http://schemas.openxmlformats.org/officeDocument/2006/relationships" xmlns:m="http://schemas.openxmlformats.org/officeDocument/2006/math" xmlns:v="urn:schemas-microsoft-com:vml" xmlns:wp14="http://schemas.microsoft.com/office/word/2010/wordprocessingDrawing" xmlns:wp="http://schemas.openxmlformats.org/drawingml/2006/wordprocessingDrawing" xmlns:w10="urn:schemas-microsoft-com:office:word" xmlns:w="http://schemas.openxmlformats.org/wordprocessingml/2006/main" xmlns:w14="http://schemas.microsoft.com/office/word/2010/wordml" xmlns:w15="http://schemas.microsoft.com/office/word/2012/wordml" xmlns:w16cex="http://schemas.microsoft.com/office/word/2018/wordml/cex" xmlns:w16cid="http://schemas.microsoft.com/office/word/2016/wordml/cid" xmlns:w16="http://schemas.microsoft.com/office/word/2018/wordml" xmlns:w16du="http://schemas.microsoft.com/office/word/2023/wordml/word16du" xmlns:w16sdtdh="http://schemas.microsoft.com/office/word/2020/wordml/sdtdatahash" xmlns:w16sdtfl="http://schemas.microsoft.com/office/word/2024/wordml/sdtformatlock" xmlns:w16se="http://schemas.microsoft.com/office/word/2015/wordml/symex" xmlns:wpg="http://schemas.microsoft.com/office/word/2010/wordprocessingGroup" xmlns:wpi="http://schemas.microsoft.com/office/word/2010/wordprocessingInk" xmlns:wne="http://schemas.microsoft.com/office/word/2006/wordml" xmlns:wps="http://schemas.microsoft.com/office/word/2010/wordprocessingShape" mc:Ignorable="w14 w15 w16se w16cid w16 w16cex w16sdtdh w16sdtfl w16du wp14"/>
 </file>
 
 <file path=word/styles.xml><?xml version="1.0" encoding="utf-8"?>

</xml_diff>